<commit_message>
Chap04: Pictures to 13 (some correction to do) + inclusion in tex file
</commit_message>
<xml_diff>
--- a/04 - Cr MagOpt/Cr Magneto-optic_include 6peaks.docx
+++ b/04 - Cr MagOpt/Cr Magneto-optic_include 6peaks.docx
@@ -142,29 +142,6 @@
       <w:pPr>
         <w:pStyle w:val="Normal"/>
         <w:rPr>
-          <w:rFonts w:ascii="Times New Roman" w:hAnsi="Times New Roman"/>
-        </w:rPr>
-      </w:pPr>
-      <w:r>
-        <w:rPr>
-          <w:rFonts w:ascii="Times New Roman" w:hAnsi="Times New Roman"/>
-        </w:rPr>
-        <w:t>Fig.1: dot334 QD4 PLE &amp; spectra X &amp; X2</w:t>
-      </w:r>
-    </w:p>
-    <w:p>
-      <w:pPr>
-        <w:pStyle w:val="Normal"/>
-        <w:rPr/>
-      </w:pPr>
-      <w:r>
-        <w:rPr/>
-      </w:r>
-    </w:p>
-    <w:p>
-      <w:pPr>
-        <w:pStyle w:val="Normal"/>
-        <w:rPr>
           <w:color w:val="000000"/>
           <w:u w:val="none"/>
         </w:rPr>
@@ -173,43 +150,74 @@
         <w:rPr>
           <w:rFonts w:ascii="Times New Roman" w:hAnsi="Times New Roman"/>
         </w:rPr>
-        <w:t xml:space="preserve">Fig.2: </w:t>
-      </w:r>
-      <w:r>
-        <w:rPr>
-          <w:color w:val="000000"/>
-        </w:rPr>
-        <w:t xml:space="preserve">Graph in </w:t>
-      </w:r>
-      <w:r>
-        <w:rPr>
-          <w:color w:val="auto"/>
-        </w:rPr>
-        <w:t>pi_x</w:t>
-      </w:r>
-      <w:r>
-        <w:rPr>
-          <w:color w:val="000000"/>
-        </w:rPr>
-        <w:t xml:space="preserve"> and </w:t>
-      </w:r>
-      <w:r>
-        <w:rPr>
-          <w:color w:val="auto"/>
-        </w:rPr>
-        <w:t>pi_y</w:t>
-      </w:r>
-      <w:r>
-        <w:rPr>
-          <w:color w:val="000000"/>
-        </w:rPr>
-        <w:t xml:space="preserve"> above linear polarization of </w:t>
+        <w:t xml:space="preserve">Fig.1: </w:t>
       </w:r>
       <w:r>
         <w:rPr>
           <w:color w:val="000000"/>
           <w:u w:val="none"/>
         </w:rPr>
+        <w:t>Dot334 QD4 PLE with highlight on quasi-resonant state, and spectra X and X2, along X-X2 of dot334 QD3.</w:t>
+      </w:r>
+    </w:p>
+    <w:p>
+      <w:pPr>
+        <w:pStyle w:val="Normal"/>
+        <w:rPr/>
+      </w:pPr>
+      <w:r>
+        <w:rPr/>
+      </w:r>
+    </w:p>
+    <w:p>
+      <w:pPr>
+        <w:pStyle w:val="Normal"/>
+        <w:rPr>
+          <w:color w:val="000000"/>
+          <w:u w:val="none"/>
+        </w:rPr>
+      </w:pPr>
+      <w:r>
+        <w:rPr>
+          <w:rFonts w:ascii="Times New Roman" w:hAnsi="Times New Roman"/>
+        </w:rPr>
+        <w:t xml:space="preserve">Fig.2: </w:t>
+      </w:r>
+      <w:r>
+        <w:rPr>
+          <w:color w:val="000000"/>
+        </w:rPr>
+        <w:t xml:space="preserve">Graph in </w:t>
+      </w:r>
+      <w:r>
+        <w:rPr>
+          <w:color w:val="00000A"/>
+        </w:rPr>
+        <w:t>pi_x</w:t>
+      </w:r>
+      <w:r>
+        <w:rPr>
+          <w:color w:val="000000"/>
+        </w:rPr>
+        <w:t xml:space="preserve"> and </w:t>
+      </w:r>
+      <w:r>
+        <w:rPr>
+          <w:color w:val="00000A"/>
+        </w:rPr>
+        <w:t>pi_y</w:t>
+      </w:r>
+      <w:r>
+        <w:rPr>
+          <w:color w:val="000000"/>
+        </w:rPr>
+        <w:t xml:space="preserve"> above linear polarization of </w:t>
+      </w:r>
+      <w:r>
+        <w:rPr>
+          <w:color w:val="000000"/>
+          <w:u w:val="none"/>
+        </w:rPr>
         <w:t>dot338 QD3</w:t>
       </w:r>
     </w:p>
@@ -239,33 +247,6 @@
     <w:p>
       <w:pPr>
         <w:pStyle w:val="Normal"/>
-        <w:rPr>
-          <w:rFonts w:ascii="Times New Roman" w:hAnsi="Times New Roman"/>
-        </w:rPr>
-      </w:pPr>
-      <w:r>
-        <w:rPr>
-          <w:rFonts w:ascii="Times New Roman" w:hAnsi="Times New Roman"/>
-        </w:rPr>
-      </w:r>
-    </w:p>
-    <w:p>
-      <w:pPr>
-        <w:pStyle w:val="Normal"/>
-        <w:rPr>
-          <w:rFonts w:ascii="Times New Roman" w:hAnsi="Times New Roman"/>
-        </w:rPr>
-      </w:pPr>
-      <w:r>
-        <w:rPr>
-          <w:rFonts w:ascii="Times New Roman" w:hAnsi="Times New Roman"/>
-        </w:rPr>
-        <w:t>Fig.4: Spectra evolution under symmetry diminution</w:t>
-      </w:r>
-    </w:p>
-    <w:p>
-      <w:pPr>
-        <w:pStyle w:val="Normal"/>
         <w:rPr/>
       </w:pPr>
       <w:r>
@@ -289,13 +270,48 @@
         <w:rPr>
           <w:rFonts w:ascii="Times New Roman" w:hAnsi="Times New Roman"/>
         </w:rPr>
+        <w:t>4</w:t>
+      </w:r>
+      <w:r>
+        <w:rPr>
+          <w:rFonts w:ascii="Times New Roman" w:hAnsi="Times New Roman"/>
+        </w:rPr>
+        <w:t>: Overall energy structure (with +/- 2 which doesn't luminesce)</w:t>
+      </w:r>
+    </w:p>
+    <w:p>
+      <w:pPr>
+        <w:pStyle w:val="Normal"/>
+        <w:rPr/>
+      </w:pPr>
+      <w:r>
+        <w:rPr/>
+      </w:r>
+    </w:p>
+    <w:p>
+      <w:pPr>
+        <w:pStyle w:val="Normal"/>
+        <w:rPr>
+          <w:rFonts w:ascii="Times New Roman" w:hAnsi="Times New Roman"/>
+        </w:rPr>
+      </w:pPr>
+      <w:r>
+        <w:rPr>
+          <w:rFonts w:ascii="Times New Roman" w:hAnsi="Times New Roman"/>
+        </w:rPr>
+        <w:t>Fig.</w:t>
+      </w:r>
+      <w:r>
+        <w:rPr>
+          <w:rFonts w:ascii="Times New Roman" w:hAnsi="Times New Roman"/>
+        </w:rPr>
         <w:t>5</w:t>
       </w:r>
       <w:r>
         <w:rPr>
           <w:rFonts w:ascii="Times New Roman" w:hAnsi="Times New Roman"/>
         </w:rPr>
-        <w:t>: Overall energy structure (with +/- 2 which doesn't luminesce)</w:t>
+        <w:t>: dot338 QD3 spectra temperature evolution</w:t>
       </w:r>
     </w:p>
     <w:p>
@@ -330,30 +346,7 @@
         <w:rPr>
           <w:rFonts w:ascii="Times New Roman" w:hAnsi="Times New Roman"/>
         </w:rPr>
-        <w:t>: dot338 QD3 spectra temperature evolution</w:t>
-      </w:r>
-    </w:p>
-    <w:p>
-      <w:pPr>
-        <w:pStyle w:val="Normal"/>
-        <w:rPr/>
-      </w:pPr>
-      <w:r>
-        <w:rPr/>
-      </w:r>
-    </w:p>
-    <w:p>
-      <w:pPr>
-        <w:pStyle w:val="Normal"/>
-        <w:rPr>
-          <w:rFonts w:ascii="Times New Roman" w:hAnsi="Times New Roman"/>
-        </w:rPr>
-      </w:pPr>
-      <w:r>
-        <w:rPr>
-          <w:rFonts w:ascii="Times New Roman" w:hAnsi="Times New Roman"/>
-        </w:rPr>
-        <w:t>Fig.7: PLE of dot338 QD3. Highlight on different interesting part (mail 17/02/07 – 21:12).</w:t>
+        <w:t>: PLE of dot338 QD3. Highlight on different interesting part (mail 17/02/07 – 21:12).</w:t>
       </w:r>
     </w:p>
     <w:p>
@@ -434,13 +427,71 @@
         <w:rPr>
           <w:rFonts w:ascii="Times New Roman" w:hAnsi="Times New Roman"/>
         </w:rPr>
+        <w:t>7</w:t>
+      </w:r>
+      <w:r>
+        <w:rPr>
+          <w:rFonts w:ascii="Times New Roman" w:hAnsi="Times New Roman"/>
+        </w:rPr>
+        <w:t>: Magneto-optic of dot334 QD3 and dot334 QD4 (X + X2)</w:t>
+      </w:r>
+    </w:p>
+    <w:p>
+      <w:pPr>
+        <w:pStyle w:val="Normal"/>
+        <w:rPr/>
+      </w:pPr>
+      <w:r>
+        <w:rPr/>
+      </w:r>
+    </w:p>
+    <w:p>
+      <w:pPr>
+        <w:pStyle w:val="Normal"/>
+        <w:rPr>
+          <w:rFonts w:ascii="Times New Roman" w:hAnsi="Times New Roman"/>
+        </w:rPr>
+      </w:pPr>
+      <w:r>
+        <w:rPr>
+          <w:rFonts w:ascii="Times New Roman" w:hAnsi="Times New Roman"/>
+        </w:rPr>
+        <w:t>Fig.</w:t>
+      </w:r>
+      <w:r>
+        <w:rPr>
+          <w:rFonts w:ascii="Times New Roman" w:hAnsi="Times New Roman"/>
+        </w:rPr>
         <w:t>8</w:t>
       </w:r>
       <w:r>
         <w:rPr>
           <w:rFonts w:ascii="Times New Roman" w:hAnsi="Times New Roman"/>
         </w:rPr>
-        <w:t>: Magneto-optic of dot334 QD3 and dot334 QD4 (X + X2)</w:t>
+        <w:t>: Linear PL + magneto-optics with modelization and explanation of anti-crossing</w:t>
+      </w:r>
+    </w:p>
+    <w:p>
+      <w:pPr>
+        <w:pStyle w:val="Normal"/>
+        <w:rPr/>
+      </w:pPr>
+      <w:r>
+        <w:rPr/>
+      </w:r>
+    </w:p>
+    <w:p>
+      <w:pPr>
+        <w:pStyle w:val="Normal"/>
+        <w:rPr>
+          <w:rFonts w:ascii="Times New Roman" w:hAnsi="Times New Roman"/>
+        </w:rPr>
+      </w:pPr>
+      <w:r>
+        <w:rPr>
+          <w:rFonts w:ascii="Times New Roman" w:hAnsi="Times New Roman"/>
+        </w:rPr>
+        <w:t>Write about here the estimated value of D0.</w:t>
       </w:r>
     </w:p>
     <w:p>
@@ -475,39 +526,26 @@
         <w:rPr>
           <w:rFonts w:ascii="Times New Roman" w:hAnsi="Times New Roman"/>
         </w:rPr>
-        <w:t>: Linear PL + magneto-optics with modelization and explanation of anti-crossing</w:t>
-      </w:r>
-    </w:p>
-    <w:p>
-      <w:pPr>
-        <w:pStyle w:val="Normal"/>
-        <w:rPr/>
-      </w:pPr>
-      <w:r>
-        <w:rPr/>
-      </w:r>
-    </w:p>
-    <w:p>
-      <w:pPr>
-        <w:pStyle w:val="Normal"/>
-        <w:rPr>
-          <w:rFonts w:ascii="Times New Roman" w:hAnsi="Times New Roman"/>
-        </w:rPr>
-      </w:pPr>
-      <w:r>
-        <w:rPr>
-          <w:rFonts w:ascii="Times New Roman" w:hAnsi="Times New Roman"/>
-        </w:rPr>
-        <w:t>Write about here the estimated value of D0.</w:t>
-      </w:r>
-    </w:p>
-    <w:p>
-      <w:pPr>
-        <w:pStyle w:val="Normal"/>
-        <w:rPr/>
-      </w:pPr>
-      <w:r>
-        <w:rPr/>
+        <w:t>: Excitation power variations on dot334 QD</w:t>
+      </w:r>
+      <w:r>
+        <w:rPr>
+          <w:rFonts w:ascii="Times New Roman" w:hAnsi="Times New Roman"/>
+        </w:rPr>
+        <w:t>4</w:t>
+      </w:r>
+    </w:p>
+    <w:p>
+      <w:pPr>
+        <w:pStyle w:val="Normal"/>
+        <w:rPr>
+          <w:rFonts w:ascii="Times New Roman" w:hAnsi="Times New Roman"/>
+        </w:rPr>
+      </w:pPr>
+      <w:r>
+        <w:rPr>
+          <w:rFonts w:ascii="Times New Roman" w:hAnsi="Times New Roman"/>
+        </w:rPr>
       </w:r>
     </w:p>
     <w:p>
@@ -533,20 +571,16 @@
         <w:rPr>
           <w:rFonts w:ascii="Times New Roman" w:hAnsi="Times New Roman"/>
         </w:rPr>
-        <w:t>: Excitation power variations on dot334 QD3</w:t>
-      </w:r>
-    </w:p>
-    <w:p>
-      <w:pPr>
-        <w:pStyle w:val="Normal"/>
-        <w:rPr>
-          <w:rFonts w:ascii="Times New Roman" w:hAnsi="Times New Roman"/>
-        </w:rPr>
-      </w:pPr>
-      <w:r>
-        <w:rPr>
-          <w:rFonts w:ascii="Times New Roman" w:hAnsi="Times New Roman"/>
-        </w:rPr>
+        <w:t>: Power variation simulation</w:t>
+      </w:r>
+    </w:p>
+    <w:p>
+      <w:pPr>
+        <w:pStyle w:val="Normal"/>
+        <w:rPr/>
+      </w:pPr>
+      <w:r>
+        <w:rPr/>
       </w:r>
     </w:p>
     <w:p>
@@ -572,16 +606,77 @@
         <w:rPr>
           <w:rFonts w:ascii="Times New Roman" w:hAnsi="Times New Roman"/>
         </w:rPr>
-        <w:t>: Power variation simulation</w:t>
-      </w:r>
-    </w:p>
-    <w:p>
-      <w:pPr>
-        <w:pStyle w:val="Normal"/>
-        <w:rPr/>
-      </w:pPr>
-      <w:r>
-        <w:rPr/>
+        <w:t>: Linear polar and magneto-optics simulation with high E</w:t>
+      </w:r>
+    </w:p>
+    <w:p>
+      <w:pPr>
+        <w:pStyle w:val="Normal"/>
+        <w:rPr>
+          <w:rFonts w:ascii="Times New Roman" w:hAnsi="Times New Roman"/>
+        </w:rPr>
+      </w:pPr>
+      <w:r>
+        <w:rPr>
+          <w:rFonts w:ascii="Times New Roman" w:hAnsi="Times New Roman"/>
+        </w:rPr>
+      </w:r>
+    </w:p>
+    <w:p>
+      <w:pPr>
+        <w:pStyle w:val="Normal"/>
+        <w:rPr>
+          <w:rFonts w:ascii="Times New Roman" w:hAnsi="Times New Roman"/>
+        </w:rPr>
+      </w:pPr>
+      <w:r>
+        <w:rPr>
+          <w:rFonts w:ascii="Times New Roman" w:hAnsi="Times New Roman"/>
+        </w:rPr>
+      </w:r>
+    </w:p>
+    <w:p>
+      <w:pPr>
+        <w:pStyle w:val="Normal"/>
+        <w:rPr>
+          <w:rFonts w:ascii="Times New Roman" w:hAnsi="Times New Roman"/>
+        </w:rPr>
+      </w:pPr>
+      <w:r>
+        <w:rPr>
+          <w:rFonts w:ascii="Times New Roman" w:hAnsi="Times New Roman"/>
+        </w:rPr>
+      </w:r>
+    </w:p>
+    <w:p>
+      <w:pPr>
+        <w:pStyle w:val="Normal"/>
+        <w:rPr>
+          <w:rFonts w:ascii="Times New Roman" w:hAnsi="Times New Roman"/>
+          <w:sz w:val="28"/>
+          <w:u w:val="single"/>
+        </w:rPr>
+      </w:pPr>
+      <w:r>
+        <w:rPr>
+          <w:rFonts w:ascii="Times New Roman" w:hAnsi="Times New Roman"/>
+          <w:sz w:val="28"/>
+          <w:u w:val="single"/>
+        </w:rPr>
+        <w:t>II – The case of six peaks dots</w:t>
+      </w:r>
+    </w:p>
+    <w:p>
+      <w:pPr>
+        <w:pStyle w:val="Normal"/>
+        <w:rPr>
+          <w:rFonts w:ascii="Times New Roman" w:hAnsi="Times New Roman"/>
+        </w:rPr>
+      </w:pPr>
+      <w:r>
+        <w:rPr>
+          <w:rFonts w:ascii="Times New Roman" w:hAnsi="Times New Roman"/>
+        </w:rPr>
       </w:r>
     </w:p>
     <w:p>
@@ -607,64 +702,7 @@
         <w:rPr>
           <w:rFonts w:ascii="Times New Roman" w:hAnsi="Times New Roman"/>
         </w:rPr>
-        <w:t>: Linear polar and magneto-optics simulation with high E</w:t>
-      </w:r>
-    </w:p>
-    <w:p>
-      <w:pPr>
-        <w:pStyle w:val="Normal"/>
-        <w:rPr>
-          <w:rFonts w:ascii="Times New Roman" w:hAnsi="Times New Roman"/>
-        </w:rPr>
-      </w:pPr>
-      <w:r>
-        <w:rPr>
-          <w:rFonts w:ascii="Times New Roman" w:hAnsi="Times New Roman"/>
-        </w:rPr>
-      </w:r>
-    </w:p>
-    <w:p>
-      <w:pPr>
-        <w:pStyle w:val="Normal"/>
-        <w:rPr>
-          <w:rFonts w:ascii="Times New Roman" w:hAnsi="Times New Roman"/>
-        </w:rPr>
-      </w:pPr>
-      <w:r>
-        <w:rPr>
-          <w:rFonts w:ascii="Times New Roman" w:hAnsi="Times New Roman"/>
-        </w:rPr>
-      </w:r>
-    </w:p>
-    <w:p>
-      <w:pPr>
-        <w:pStyle w:val="Normal"/>
-        <w:rPr>
-          <w:rFonts w:ascii="Times New Roman" w:hAnsi="Times New Roman"/>
-        </w:rPr>
-      </w:pPr>
-      <w:r>
-        <w:rPr>
-          <w:rFonts w:ascii="Times New Roman" w:hAnsi="Times New Roman"/>
-        </w:rPr>
-      </w:r>
-    </w:p>
-    <w:p>
-      <w:pPr>
-        <w:pStyle w:val="Normal"/>
-        <w:rPr>
-          <w:rFonts w:ascii="Times New Roman" w:hAnsi="Times New Roman"/>
-          <w:sz w:val="28"/>
-          <w:u w:val="single"/>
-        </w:rPr>
-      </w:pPr>
-      <w:r>
-        <w:rPr>
-          <w:rFonts w:ascii="Times New Roman" w:hAnsi="Times New Roman"/>
-          <w:sz w:val="28"/>
-          <w:u w:val="single"/>
-        </w:rPr>
-        <w:t>II – The case of six peaks dots</w:t>
+        <w:t>: dot334 QD150521/22 linear pol &amp; magneto-optics</w:t>
       </w:r>
     </w:p>
     <w:p>
@@ -703,7 +741,7 @@
         <w:rPr>
           <w:rFonts w:ascii="Times New Roman" w:hAnsi="Times New Roman"/>
         </w:rPr>
-        <w:t>: dot334 QD150521/22 linear pol &amp; magneto-optics</w:t>
+        <w:t>: dot390 QD4 electric field map zoom on X+-Cr</w:t>
       </w:r>
     </w:p>
     <w:p>
@@ -737,45 +775,6 @@
           <w:rFonts w:ascii="Times New Roman" w:hAnsi="Times New Roman"/>
         </w:rPr>
         <w:t>4</w:t>
-      </w:r>
-      <w:r>
-        <w:rPr>
-          <w:rFonts w:ascii="Times New Roman" w:hAnsi="Times New Roman"/>
-        </w:rPr>
-        <w:t>: dot390 QD4 electric field map zoom on X+-Cr</w:t>
-      </w:r>
-    </w:p>
-    <w:p>
-      <w:pPr>
-        <w:pStyle w:val="Normal"/>
-        <w:rPr>
-          <w:rFonts w:ascii="Times New Roman" w:hAnsi="Times New Roman"/>
-        </w:rPr>
-      </w:pPr>
-      <w:r>
-        <w:rPr>
-          <w:rFonts w:ascii="Times New Roman" w:hAnsi="Times New Roman"/>
-        </w:rPr>
-      </w:r>
-    </w:p>
-    <w:p>
-      <w:pPr>
-        <w:pStyle w:val="Normal"/>
-        <w:rPr>
-          <w:rFonts w:ascii="Times New Roman" w:hAnsi="Times New Roman"/>
-        </w:rPr>
-      </w:pPr>
-      <w:r>
-        <w:rPr>
-          <w:rFonts w:ascii="Times New Roman" w:hAnsi="Times New Roman"/>
-        </w:rPr>
-        <w:t>Fig.1</w:t>
-      </w:r>
-      <w:r>
-        <w:rPr>
-          <w:rFonts w:ascii="Times New Roman" w:hAnsi="Times New Roman"/>
-        </w:rPr>
-        <w:t>5</w:t>
       </w:r>
       <w:r>
         <w:rPr>
@@ -790,6 +789,53 @@
           <w:rFonts w:ascii="Times New Roman" w:hAnsi="Times New Roman"/>
         </w:rPr>
         <w:t>dot390 QD14 map under E field (cut at -4V) + spectra at E = -2.5V &amp; E = 0V + linear polar at E = -2.5V &amp; E = 0V</w:t>
+      </w:r>
+    </w:p>
+    <w:p>
+      <w:pPr>
+        <w:pStyle w:val="Normal"/>
+        <w:rPr/>
+      </w:pPr>
+      <w:r>
+        <w:rPr/>
+      </w:r>
+    </w:p>
+    <w:p>
+      <w:pPr>
+        <w:pStyle w:val="Normal"/>
+        <w:rPr>
+          <w:color w:val="000000"/>
+          <w:u w:val="none"/>
+        </w:rPr>
+      </w:pPr>
+      <w:r>
+        <w:rPr>
+          <w:rFonts w:ascii="Times New Roman" w:hAnsi="Times New Roman"/>
+        </w:rPr>
+        <w:t>Fig.15:</w:t>
+      </w:r>
+      <w:r>
+        <w:rPr>
+          <w:rFonts w:ascii="Times New Roman" w:hAnsi="Times New Roman"/>
+          <w:u w:val="none"/>
+        </w:rPr>
+        <w:t xml:space="preserve"> </w:t>
+      </w:r>
+      <w:r>
+        <w:rPr>
+          <w:color w:val="000000"/>
+          <w:u w:val="none"/>
+        </w:rPr>
+        <w:t>Cr accessible states in ZnTe + Schema on action of punctual charge on the wave function + the application of an electric on such a system</w:t>
+      </w:r>
+    </w:p>
+    <w:p>
+      <w:pPr>
+        <w:pStyle w:val="Normal"/>
+        <w:rPr/>
+      </w:pPr>
+      <w:r>
+        <w:rPr/>
       </w:r>
     </w:p>
     <w:sectPr>
@@ -964,7 +1010,7 @@
     <w:pPr>
       <w:widowControl w:val="false"/>
       <w:suppressAutoHyphens w:val="true"/>
-      <w:overflowPunct w:val="false"/>
+      <w:overflowPunct w:val="true"/>
       <w:bidi w:val="0"/>
       <w:jc w:val="left"/>
     </w:pPr>

</xml_diff>

<commit_message>
Passage power dep in 05, caption written for chap04 until Fig.12. Fig.13 to do.
</commit_message>
<xml_diff>
--- a/04 - Cr MagOpt/Cr Magneto-optic_include 6peaks.docx
+++ b/04 - Cr MagOpt/Cr Magneto-optic_include 6peaks.docx
@@ -264,89 +264,53 @@
         <w:rPr>
           <w:rFonts w:ascii="Times New Roman" w:hAnsi="Times New Roman"/>
         </w:rPr>
-        <w:t>Fig.</w:t>
-      </w:r>
-      <w:r>
-        <w:rPr>
-          <w:rFonts w:ascii="Times New Roman" w:hAnsi="Times New Roman"/>
-        </w:rPr>
-        <w:t>4</w:t>
-      </w:r>
-      <w:r>
-        <w:rPr>
-          <w:rFonts w:ascii="Times New Roman" w:hAnsi="Times New Roman"/>
-        </w:rPr>
-        <w:t>: Overall energy structure (with +/- 2 which doesn't luminesce)</w:t>
-      </w:r>
-    </w:p>
-    <w:p>
-      <w:pPr>
-        <w:pStyle w:val="Normal"/>
-        <w:rPr/>
-      </w:pPr>
-      <w:r>
-        <w:rPr/>
-      </w:r>
-    </w:p>
-    <w:p>
-      <w:pPr>
-        <w:pStyle w:val="Normal"/>
-        <w:rPr>
-          <w:rFonts w:ascii="Times New Roman" w:hAnsi="Times New Roman"/>
-        </w:rPr>
-      </w:pPr>
-      <w:r>
-        <w:rPr>
-          <w:rFonts w:ascii="Times New Roman" w:hAnsi="Times New Roman"/>
-        </w:rPr>
-        <w:t>Fig.</w:t>
-      </w:r>
-      <w:r>
-        <w:rPr>
-          <w:rFonts w:ascii="Times New Roman" w:hAnsi="Times New Roman"/>
-        </w:rPr>
-        <w:t>5</w:t>
-      </w:r>
-      <w:r>
-        <w:rPr>
-          <w:rFonts w:ascii="Times New Roman" w:hAnsi="Times New Roman"/>
-        </w:rPr>
-        <w:t>: dot338 QD3 spectra temperature evolution</w:t>
-      </w:r>
-    </w:p>
-    <w:p>
-      <w:pPr>
-        <w:pStyle w:val="Normal"/>
-        <w:rPr/>
-      </w:pPr>
-      <w:r>
-        <w:rPr/>
-      </w:r>
-    </w:p>
-    <w:p>
-      <w:pPr>
-        <w:pStyle w:val="Normal"/>
-        <w:rPr>
-          <w:rFonts w:ascii="Times New Roman" w:hAnsi="Times New Roman"/>
-        </w:rPr>
-      </w:pPr>
-      <w:r>
-        <w:rPr>
-          <w:rFonts w:ascii="Times New Roman" w:hAnsi="Times New Roman"/>
-        </w:rPr>
-        <w:t>Fig.</w:t>
-      </w:r>
-      <w:r>
-        <w:rPr>
-          <w:rFonts w:ascii="Times New Roman" w:hAnsi="Times New Roman"/>
-        </w:rPr>
-        <w:t>6</w:t>
-      </w:r>
-      <w:r>
-        <w:rPr>
-          <w:rFonts w:ascii="Times New Roman" w:hAnsi="Times New Roman"/>
-        </w:rPr>
-        <w:t>: PLE of dot338 QD3. Highlight on different interesting part (mail 17/02/07 – 21:12).</w:t>
+        <w:t>Fig.4: Overall energy structure (with +/- 2 which doesn't luminesce)</w:t>
+      </w:r>
+    </w:p>
+    <w:p>
+      <w:pPr>
+        <w:pStyle w:val="Normal"/>
+        <w:rPr/>
+      </w:pPr>
+      <w:r>
+        <w:rPr/>
+      </w:r>
+    </w:p>
+    <w:p>
+      <w:pPr>
+        <w:pStyle w:val="Normal"/>
+        <w:rPr>
+          <w:rFonts w:ascii="Times New Roman" w:hAnsi="Times New Roman"/>
+        </w:rPr>
+      </w:pPr>
+      <w:r>
+        <w:rPr>
+          <w:rFonts w:ascii="Times New Roman" w:hAnsi="Times New Roman"/>
+        </w:rPr>
+        <w:t>Fig.5: dot338 QD3 spectra temperature evolution</w:t>
+      </w:r>
+    </w:p>
+    <w:p>
+      <w:pPr>
+        <w:pStyle w:val="Normal"/>
+        <w:rPr/>
+      </w:pPr>
+      <w:r>
+        <w:rPr/>
+      </w:r>
+    </w:p>
+    <w:p>
+      <w:pPr>
+        <w:pStyle w:val="Normal"/>
+        <w:rPr>
+          <w:rFonts w:ascii="Times New Roman" w:hAnsi="Times New Roman"/>
+        </w:rPr>
+      </w:pPr>
+      <w:r>
+        <w:rPr>
+          <w:rFonts w:ascii="Times New Roman" w:hAnsi="Times New Roman"/>
+        </w:rPr>
+        <w:t>Fig.6: PLE of dot338 QD3. Highlight on different interesting part (mail 17/02/07 – 21:12).</w:t>
       </w:r>
     </w:p>
     <w:p>
@@ -421,118 +385,145 @@
         <w:rPr>
           <w:rFonts w:ascii="Times New Roman" w:hAnsi="Times New Roman"/>
         </w:rPr>
+        <w:t>Fig.7: Magneto-optic of dot334 QD3 and dot334 QD4 (X + X2)</w:t>
+      </w:r>
+    </w:p>
+    <w:p>
+      <w:pPr>
+        <w:pStyle w:val="Normal"/>
+        <w:rPr/>
+      </w:pPr>
+      <w:r>
+        <w:rPr/>
+      </w:r>
+    </w:p>
+    <w:p>
+      <w:pPr>
+        <w:pStyle w:val="Normal"/>
+        <w:rPr>
+          <w:rFonts w:ascii="Times New Roman" w:hAnsi="Times New Roman"/>
+        </w:rPr>
+      </w:pPr>
+      <w:r>
+        <w:rPr>
+          <w:rFonts w:ascii="Times New Roman" w:hAnsi="Times New Roman"/>
+        </w:rPr>
+        <w:t>Fig.8: Linear PL + magneto-optics with modelization and explanation of anti-crossing</w:t>
+      </w:r>
+    </w:p>
+    <w:p>
+      <w:pPr>
+        <w:pStyle w:val="Normal"/>
+        <w:rPr/>
+      </w:pPr>
+      <w:r>
+        <w:rPr/>
+      </w:r>
+    </w:p>
+    <w:p>
+      <w:pPr>
+        <w:pStyle w:val="Normal"/>
+        <w:rPr>
+          <w:rFonts w:ascii="Times New Roman" w:hAnsi="Times New Roman"/>
+        </w:rPr>
+      </w:pPr>
+      <w:r>
+        <w:rPr>
+          <w:rFonts w:ascii="Times New Roman" w:hAnsi="Times New Roman"/>
+        </w:rPr>
+        <w:t>Write about here the estimated value of D0.</w:t>
+      </w:r>
+    </w:p>
+    <w:p>
+      <w:pPr>
+        <w:pStyle w:val="Normal"/>
+        <w:rPr/>
+      </w:pPr>
+      <w:r>
+        <w:rPr/>
+      </w:r>
+    </w:p>
+    <w:p>
+      <w:pPr>
+        <w:pStyle w:val="Normal"/>
+        <w:rPr>
+          <w:rFonts w:ascii="Times New Roman" w:hAnsi="Times New Roman"/>
+        </w:rPr>
+      </w:pPr>
+      <w:r>
+        <w:rPr>
+          <w:rFonts w:ascii="Times New Roman" w:hAnsi="Times New Roman"/>
+        </w:rPr>
         <w:t>Fig.</w:t>
       </w:r>
       <w:r>
         <w:rPr>
           <w:rFonts w:ascii="Times New Roman" w:hAnsi="Times New Roman"/>
         </w:rPr>
-        <w:t>7</w:t>
-      </w:r>
-      <w:r>
-        <w:rPr>
-          <w:rFonts w:ascii="Times New Roman" w:hAnsi="Times New Roman"/>
-        </w:rPr>
-        <w:t>: Magneto-optic of dot334 QD3 and dot334 QD4 (X + X2)</w:t>
-      </w:r>
-    </w:p>
-    <w:p>
-      <w:pPr>
-        <w:pStyle w:val="Normal"/>
-        <w:rPr/>
-      </w:pPr>
-      <w:r>
-        <w:rPr/>
-      </w:r>
-    </w:p>
-    <w:p>
-      <w:pPr>
-        <w:pStyle w:val="Normal"/>
-        <w:rPr>
-          <w:rFonts w:ascii="Times New Roman" w:hAnsi="Times New Roman"/>
-        </w:rPr>
-      </w:pPr>
-      <w:r>
-        <w:rPr>
-          <w:rFonts w:ascii="Times New Roman" w:hAnsi="Times New Roman"/>
-        </w:rPr>
-        <w:t>Fig.</w:t>
-      </w:r>
-      <w:r>
-        <w:rPr>
-          <w:rFonts w:ascii="Times New Roman" w:hAnsi="Times New Roman"/>
-        </w:rPr>
-        <w:t>8</w:t>
-      </w:r>
-      <w:r>
-        <w:rPr>
-          <w:rFonts w:ascii="Times New Roman" w:hAnsi="Times New Roman"/>
-        </w:rPr>
-        <w:t>: Linear PL + magneto-optics with modelization and explanation of anti-crossing</w:t>
-      </w:r>
-    </w:p>
-    <w:p>
-      <w:pPr>
-        <w:pStyle w:val="Normal"/>
-        <w:rPr/>
-      </w:pPr>
-      <w:r>
-        <w:rPr/>
-      </w:r>
-    </w:p>
-    <w:p>
-      <w:pPr>
-        <w:pStyle w:val="Normal"/>
-        <w:rPr>
-          <w:rFonts w:ascii="Times New Roman" w:hAnsi="Times New Roman"/>
-        </w:rPr>
-      </w:pPr>
-      <w:r>
-        <w:rPr>
-          <w:rFonts w:ascii="Times New Roman" w:hAnsi="Times New Roman"/>
-        </w:rPr>
-        <w:t>Write about here the estimated value of D0.</w:t>
-      </w:r>
-    </w:p>
-    <w:p>
-      <w:pPr>
-        <w:pStyle w:val="Normal"/>
-        <w:rPr/>
-      </w:pPr>
-      <w:r>
-        <w:rPr/>
-      </w:r>
-    </w:p>
-    <w:p>
-      <w:pPr>
-        <w:pStyle w:val="Normal"/>
-        <w:rPr>
-          <w:rFonts w:ascii="Times New Roman" w:hAnsi="Times New Roman"/>
-        </w:rPr>
-      </w:pPr>
-      <w:r>
-        <w:rPr>
-          <w:rFonts w:ascii="Times New Roman" w:hAnsi="Times New Roman"/>
-        </w:rPr>
-        <w:t>Fig.</w:t>
-      </w:r>
-      <w:r>
-        <w:rPr>
-          <w:rFonts w:ascii="Times New Roman" w:hAnsi="Times New Roman"/>
-        </w:rPr>
-        <w:t>9</w:t>
-      </w:r>
-      <w:r>
-        <w:rPr>
-          <w:rFonts w:ascii="Times New Roman" w:hAnsi="Times New Roman"/>
-        </w:rPr>
-        <w:t>: Excitation power variations on dot334 QD</w:t>
-      </w:r>
-      <w:r>
-        <w:rPr>
-          <w:rFonts w:ascii="Times New Roman" w:hAnsi="Times New Roman"/>
-        </w:rPr>
-        <w:t>4</w:t>
+        <w:t>09:</w:t>
+      </w:r>
+      <w:r>
+        <w:rPr>
+          <w:rFonts w:ascii="Times New Roman" w:hAnsi="Times New Roman"/>
+        </w:rPr>
+        <w:t xml:space="preserve"> Linear polar and magneto-optics simulation with high E</w:t>
+      </w:r>
+    </w:p>
+    <w:p>
+      <w:pPr>
+        <w:pStyle w:val="Normal"/>
+        <w:rPr>
+          <w:rFonts w:ascii="Times New Roman" w:hAnsi="Times New Roman"/>
+        </w:rPr>
+      </w:pPr>
+      <w:r>
+        <w:rPr>
+          <w:rFonts w:ascii="Times New Roman" w:hAnsi="Times New Roman"/>
+        </w:rPr>
+      </w:r>
+    </w:p>
+    <w:p>
+      <w:pPr>
+        <w:pStyle w:val="Normal"/>
+        <w:rPr>
+          <w:rFonts w:ascii="Times New Roman" w:hAnsi="Times New Roman"/>
+        </w:rPr>
+      </w:pPr>
+      <w:r>
+        <w:rPr>
+          <w:rFonts w:ascii="Times New Roman" w:hAnsi="Times New Roman"/>
+        </w:rPr>
+      </w:r>
+    </w:p>
+    <w:p>
+      <w:pPr>
+        <w:pStyle w:val="Normal"/>
+        <w:rPr>
+          <w:rFonts w:ascii="Times New Roman" w:hAnsi="Times New Roman"/>
+        </w:rPr>
+      </w:pPr>
+      <w:r>
+        <w:rPr>
+          <w:rFonts w:ascii="Times New Roman" w:hAnsi="Times New Roman"/>
+        </w:rPr>
+      </w:r>
+    </w:p>
+    <w:p>
+      <w:pPr>
+        <w:pStyle w:val="Normal"/>
+        <w:rPr>
+          <w:rFonts w:ascii="Times New Roman" w:hAnsi="Times New Roman"/>
+          <w:sz w:val="28"/>
+          <w:u w:val="single"/>
+        </w:rPr>
+      </w:pPr>
+      <w:r>
+        <w:rPr>
+          <w:rFonts w:ascii="Times New Roman" w:hAnsi="Times New Roman"/>
+          <w:sz w:val="28"/>
+          <w:u w:val="single"/>
+        </w:rPr>
+        <w:t>II – The case of six peaks dots</w:t>
       </w:r>
     </w:p>
     <w:p>
@@ -571,16 +562,20 @@
         <w:rPr>
           <w:rFonts w:ascii="Times New Roman" w:hAnsi="Times New Roman"/>
         </w:rPr>
-        <w:t>: Power variation simulation</w:t>
-      </w:r>
-    </w:p>
-    <w:p>
-      <w:pPr>
-        <w:pStyle w:val="Normal"/>
-        <w:rPr/>
-      </w:pPr>
-      <w:r>
-        <w:rPr/>
+        <w:t>: dot334 QD150521/22 linear pol &amp; magneto-optics</w:t>
+      </w:r>
+    </w:p>
+    <w:p>
+      <w:pPr>
+        <w:pStyle w:val="Normal"/>
+        <w:rPr>
+          <w:rFonts w:ascii="Times New Roman" w:hAnsi="Times New Roman"/>
+        </w:rPr>
+      </w:pPr>
+      <w:r>
+        <w:rPr>
+          <w:rFonts w:ascii="Times New Roman" w:hAnsi="Times New Roman"/>
+        </w:rPr>
       </w:r>
     </w:p>
     <w:p>
@@ -606,64 +601,7 @@
         <w:rPr>
           <w:rFonts w:ascii="Times New Roman" w:hAnsi="Times New Roman"/>
         </w:rPr>
-        <w:t>: Linear polar and magneto-optics simulation with high E</w:t>
-      </w:r>
-    </w:p>
-    <w:p>
-      <w:pPr>
-        <w:pStyle w:val="Normal"/>
-        <w:rPr>
-          <w:rFonts w:ascii="Times New Roman" w:hAnsi="Times New Roman"/>
-        </w:rPr>
-      </w:pPr>
-      <w:r>
-        <w:rPr>
-          <w:rFonts w:ascii="Times New Roman" w:hAnsi="Times New Roman"/>
-        </w:rPr>
-      </w:r>
-    </w:p>
-    <w:p>
-      <w:pPr>
-        <w:pStyle w:val="Normal"/>
-        <w:rPr>
-          <w:rFonts w:ascii="Times New Roman" w:hAnsi="Times New Roman"/>
-        </w:rPr>
-      </w:pPr>
-      <w:r>
-        <w:rPr>
-          <w:rFonts w:ascii="Times New Roman" w:hAnsi="Times New Roman"/>
-        </w:rPr>
-      </w:r>
-    </w:p>
-    <w:p>
-      <w:pPr>
-        <w:pStyle w:val="Normal"/>
-        <w:rPr>
-          <w:rFonts w:ascii="Times New Roman" w:hAnsi="Times New Roman"/>
-        </w:rPr>
-      </w:pPr>
-      <w:r>
-        <w:rPr>
-          <w:rFonts w:ascii="Times New Roman" w:hAnsi="Times New Roman"/>
-        </w:rPr>
-      </w:r>
-    </w:p>
-    <w:p>
-      <w:pPr>
-        <w:pStyle w:val="Normal"/>
-        <w:rPr>
-          <w:rFonts w:ascii="Times New Roman" w:hAnsi="Times New Roman"/>
-          <w:sz w:val="28"/>
-          <w:u w:val="single"/>
-        </w:rPr>
-      </w:pPr>
-      <w:r>
-        <w:rPr>
-          <w:rFonts w:ascii="Times New Roman" w:hAnsi="Times New Roman"/>
-          <w:sz w:val="28"/>
-          <w:u w:val="single"/>
-        </w:rPr>
-        <w:t>II – The case of six peaks dots</w:t>
+        <w:t>: dot390 QD4 electric field map zoom on X+-Cr</w:t>
       </w:r>
     </w:p>
     <w:p>
@@ -697,84 +635,6 @@
           <w:rFonts w:ascii="Times New Roman" w:hAnsi="Times New Roman"/>
         </w:rPr>
         <w:t>2</w:t>
-      </w:r>
-      <w:r>
-        <w:rPr>
-          <w:rFonts w:ascii="Times New Roman" w:hAnsi="Times New Roman"/>
-        </w:rPr>
-        <w:t>: dot334 QD150521/22 linear pol &amp; magneto-optics</w:t>
-      </w:r>
-    </w:p>
-    <w:p>
-      <w:pPr>
-        <w:pStyle w:val="Normal"/>
-        <w:rPr>
-          <w:rFonts w:ascii="Times New Roman" w:hAnsi="Times New Roman"/>
-        </w:rPr>
-      </w:pPr>
-      <w:r>
-        <w:rPr>
-          <w:rFonts w:ascii="Times New Roman" w:hAnsi="Times New Roman"/>
-        </w:rPr>
-      </w:r>
-    </w:p>
-    <w:p>
-      <w:pPr>
-        <w:pStyle w:val="Normal"/>
-        <w:rPr>
-          <w:rFonts w:ascii="Times New Roman" w:hAnsi="Times New Roman"/>
-        </w:rPr>
-      </w:pPr>
-      <w:r>
-        <w:rPr>
-          <w:rFonts w:ascii="Times New Roman" w:hAnsi="Times New Roman"/>
-        </w:rPr>
-        <w:t>Fig.1</w:t>
-      </w:r>
-      <w:r>
-        <w:rPr>
-          <w:rFonts w:ascii="Times New Roman" w:hAnsi="Times New Roman"/>
-        </w:rPr>
-        <w:t>3</w:t>
-      </w:r>
-      <w:r>
-        <w:rPr>
-          <w:rFonts w:ascii="Times New Roman" w:hAnsi="Times New Roman"/>
-        </w:rPr>
-        <w:t>: dot390 QD4 electric field map zoom on X+-Cr</w:t>
-      </w:r>
-    </w:p>
-    <w:p>
-      <w:pPr>
-        <w:pStyle w:val="Normal"/>
-        <w:rPr>
-          <w:rFonts w:ascii="Times New Roman" w:hAnsi="Times New Roman"/>
-        </w:rPr>
-      </w:pPr>
-      <w:r>
-        <w:rPr>
-          <w:rFonts w:ascii="Times New Roman" w:hAnsi="Times New Roman"/>
-        </w:rPr>
-      </w:r>
-    </w:p>
-    <w:p>
-      <w:pPr>
-        <w:pStyle w:val="Normal"/>
-        <w:rPr>
-          <w:rFonts w:ascii="Times New Roman" w:hAnsi="Times New Roman"/>
-        </w:rPr>
-      </w:pPr>
-      <w:r>
-        <w:rPr>
-          <w:rFonts w:ascii="Times New Roman" w:hAnsi="Times New Roman"/>
-        </w:rPr>
-        <w:t>Fig.1</w:t>
-      </w:r>
-      <w:r>
-        <w:rPr>
-          <w:rFonts w:ascii="Times New Roman" w:hAnsi="Times New Roman"/>
-        </w:rPr>
-        <w:t>4</w:t>
       </w:r>
       <w:r>
         <w:rPr>
@@ -812,7 +672,19 @@
         <w:rPr>
           <w:rFonts w:ascii="Times New Roman" w:hAnsi="Times New Roman"/>
         </w:rPr>
-        <w:t>Fig.15:</w:t>
+        <w:t>Fig.1</w:t>
+      </w:r>
+      <w:r>
+        <w:rPr>
+          <w:rFonts w:ascii="Times New Roman" w:hAnsi="Times New Roman"/>
+        </w:rPr>
+        <w:t>3</w:t>
+      </w:r>
+      <w:r>
+        <w:rPr>
+          <w:rFonts w:ascii="Times New Roman" w:hAnsi="Times New Roman"/>
+        </w:rPr>
+        <w:t>:</w:t>
       </w:r>
       <w:r>
         <w:rPr>
@@ -1010,7 +882,7 @@
     <w:pPr>
       <w:widowControl w:val="false"/>
       <w:suppressAutoHyphens w:val="true"/>
-      <w:overflowPunct w:val="true"/>
+      <w:overflowPunct w:val="false"/>
       <w:bidi w:val="0"/>
       <w:jc w:val="left"/>
     </w:pPr>

</xml_diff>